<commit_message>
actualizacion de los elementos de alcance inconclusos
,
</commit_message>
<xml_diff>
--- a/Documentos Proyecto/Elementos de alcance inconclusos.docx
+++ b/Documentos Proyecto/Elementos de alcance inconclusos.docx
@@ -125,9 +125,9 @@
         <w:tblLook w:val="04A0" w:firstRow="1" w:lastRow="0" w:firstColumn="1" w:lastColumn="0" w:noHBand="0" w:noVBand="1"/>
       </w:tblPr>
       <w:tblGrid>
-        <w:gridCol w:w="1670"/>
-        <w:gridCol w:w="2326"/>
-        <w:gridCol w:w="4508"/>
+        <w:gridCol w:w="2158"/>
+        <w:gridCol w:w="2388"/>
+        <w:gridCol w:w="3958"/>
       </w:tblGrid>
       <w:tr>
         <w:trPr>
@@ -362,27 +362,7 @@
                 <w:lang w:eastAsia="es-AR"/>
                 <w14:ligatures w14:val="none"/>
               </w:rPr>
-              <w:t xml:space="preserve">Mostrar en el </w:t>
-            </w:r>
-            <w:proofErr w:type="spellStart"/>
-            <w:r>
-              <w:rPr>
-                <w:rFonts w:ascii="Times New Roman" w:eastAsia="Times New Roman" w:hAnsi="Times New Roman" w:cs="Times New Roman"/>
-                <w:kern w:val="0"/>
-                <w:lang w:eastAsia="es-AR"/>
-                <w14:ligatures w14:val="none"/>
-              </w:rPr>
-              <w:t>display</w:t>
-            </w:r>
-            <w:proofErr w:type="spellEnd"/>
-            <w:r>
-              <w:rPr>
-                <w:rFonts w:ascii="Times New Roman" w:eastAsia="Times New Roman" w:hAnsi="Times New Roman" w:cs="Times New Roman"/>
-                <w:kern w:val="0"/>
-                <w:lang w:eastAsia="es-AR"/>
-                <w14:ligatures w14:val="none"/>
-              </w:rPr>
-              <w:t xml:space="preserve"> la energía almacenada</w:t>
+              <w:t>Mostrar en el display la energía almacenada</w:t>
             </w:r>
           </w:p>
         </w:tc>
@@ -436,19 +416,8 @@
                 <w:lang w:eastAsia="es-AR"/>
                 <w14:ligatures w14:val="none"/>
               </w:rPr>
-              <w:t xml:space="preserve">Al no haber implementado una batería, no podemos mostrar de manera interactiva el </w:t>
-            </w:r>
-            <w:proofErr w:type="spellStart"/>
-            <w:r>
-              <w:rPr>
-                <w:rFonts w:ascii="Times New Roman" w:eastAsia="Times New Roman" w:hAnsi="Times New Roman" w:cs="Times New Roman"/>
-                <w:kern w:val="0"/>
-                <w:lang w:eastAsia="es-AR"/>
-                <w14:ligatures w14:val="none"/>
-              </w:rPr>
-              <w:t>display</w:t>
-            </w:r>
-            <w:proofErr w:type="spellEnd"/>
+              <w:t>Al no haber implementado una batería, no podemos mostrar de manera interactiva el display</w:t>
+            </w:r>
             <w:r>
               <w:rPr>
                 <w:rFonts w:ascii="Times New Roman" w:eastAsia="Times New Roman" w:hAnsi="Times New Roman" w:cs="Times New Roman"/>
@@ -524,7 +493,7 @@
                 <w:lang w:eastAsia="es-AR"/>
                 <w14:ligatures w14:val="none"/>
               </w:rPr>
-              <w:t>Ejemplo 3: Integración con aplicación móvil</w:t>
+              <w:t>Integración con aplicación móvil</w:t>
             </w:r>
           </w:p>
         </w:tc>
@@ -551,27 +520,7 @@
                 <w:lang w:eastAsia="es-AR"/>
                 <w14:ligatures w14:val="none"/>
               </w:rPr>
-              <w:t xml:space="preserve">Se esperaba mostrar datos de energía generada en una </w:t>
-            </w:r>
-            <w:proofErr w:type="gramStart"/>
-            <w:r>
-              <w:rPr>
-                <w:rFonts w:ascii="Times New Roman" w:eastAsia="Times New Roman" w:hAnsi="Times New Roman" w:cs="Times New Roman"/>
-                <w:kern w:val="0"/>
-                <w:lang w:eastAsia="es-AR"/>
-                <w14:ligatures w14:val="none"/>
-              </w:rPr>
-              <w:t>app</w:t>
-            </w:r>
-            <w:proofErr w:type="gramEnd"/>
-            <w:r>
-              <w:rPr>
-                <w:rFonts w:ascii="Times New Roman" w:eastAsia="Times New Roman" w:hAnsi="Times New Roman" w:cs="Times New Roman"/>
-                <w:kern w:val="0"/>
-                <w:lang w:eastAsia="es-AR"/>
-                <w14:ligatures w14:val="none"/>
-              </w:rPr>
-              <w:t>.</w:t>
+              <w:t>Se esperaba mostrar datos de energía generada en una app.</w:t>
             </w:r>
           </w:p>
         </w:tc>
@@ -598,27 +547,7 @@
                 <w:lang w:eastAsia="es-AR"/>
                 <w14:ligatures w14:val="none"/>
               </w:rPr>
-              <w:t xml:space="preserve">Finalmente los datos pasaron a mostrarse en una web generada en el momento gracias a la pi pico 2W y </w:t>
-            </w:r>
-            <w:proofErr w:type="spellStart"/>
-            <w:r>
-              <w:rPr>
-                <w:rFonts w:ascii="Times New Roman" w:eastAsia="Times New Roman" w:hAnsi="Times New Roman" w:cs="Times New Roman"/>
-                <w:kern w:val="0"/>
-                <w:lang w:eastAsia="es-AR"/>
-                <w14:ligatures w14:val="none"/>
-              </w:rPr>
-              <w:t>conectandose</w:t>
-            </w:r>
-            <w:proofErr w:type="spellEnd"/>
-            <w:r>
-              <w:rPr>
-                <w:rFonts w:ascii="Times New Roman" w:eastAsia="Times New Roman" w:hAnsi="Times New Roman" w:cs="Times New Roman"/>
-                <w:kern w:val="0"/>
-                <w:lang w:eastAsia="es-AR"/>
-                <w14:ligatures w14:val="none"/>
-              </w:rPr>
-              <w:t xml:space="preserve"> a un wifi local. En esta página se podrían ver los picos de tensión que se generan en tiempo real al pisar la baldosa.</w:t>
+              <w:t>Finalmente los datos pasaron a mostrarse en una web generada en el momento gracias a la pi pico 2W y conectandose a un wifi local. En esta página se podrían ver los picos de tensión que se generan en tiempo real al pisar la baldosa.</w:t>
             </w:r>
           </w:p>
         </w:tc>
@@ -698,40 +627,122 @@
                 <w14:ligatures w14:val="none"/>
               </w:rPr>
             </w:pPr>
-          </w:p>
-        </w:tc>
-        <w:tc>
-          <w:tcPr>
-            <w:tcW w:w="0" w:type="auto"/>
-            <w:vAlign w:val="center"/>
-          </w:tcPr>
-          <w:p>
-            <w:pPr>
-              <w:spacing w:after="0" w:line="240" w:lineRule="auto"/>
-              <w:rPr>
-                <w:rFonts w:ascii="Times New Roman" w:eastAsia="Times New Roman" w:hAnsi="Times New Roman" w:cs="Times New Roman"/>
-                <w:kern w:val="0"/>
-                <w:lang w:eastAsia="es-AR"/>
-                <w14:ligatures w14:val="none"/>
-              </w:rPr>
-            </w:pPr>
-          </w:p>
-        </w:tc>
-        <w:tc>
-          <w:tcPr>
-            <w:tcW w:w="0" w:type="auto"/>
-            <w:vAlign w:val="center"/>
-          </w:tcPr>
-          <w:p>
-            <w:pPr>
-              <w:spacing w:after="0" w:line="240" w:lineRule="auto"/>
-              <w:rPr>
-                <w:rFonts w:ascii="Times New Roman" w:eastAsia="Times New Roman" w:hAnsi="Times New Roman" w:cs="Times New Roman"/>
-                <w:kern w:val="0"/>
-                <w:lang w:eastAsia="es-AR"/>
-                <w14:ligatures w14:val="none"/>
-              </w:rPr>
-            </w:pPr>
+            <w:r>
+              <w:rPr>
+                <w:rFonts w:ascii="Times New Roman" w:eastAsia="Times New Roman" w:hAnsi="Times New Roman" w:cs="Times New Roman"/>
+                <w:kern w:val="0"/>
+                <w:lang w:eastAsia="es-AR"/>
+                <w14:ligatures w14:val="none"/>
+              </w:rPr>
+              <w:lastRenderedPageBreak/>
+              <w:t>Alimentar</w:t>
+            </w:r>
+            <w:r>
+              <w:rPr>
+                <w:rFonts w:ascii="Times New Roman" w:eastAsia="Times New Roman" w:hAnsi="Times New Roman" w:cs="Times New Roman"/>
+                <w:kern w:val="0"/>
+                <w:lang w:eastAsia="es-AR"/>
+                <w14:ligatures w14:val="none"/>
+              </w:rPr>
+              <w:t xml:space="preserve"> el microcontrolador con una batería Lipo y un </w:t>
+            </w:r>
+            <w:r>
+              <w:rPr>
+                <w:rFonts w:ascii="Times New Roman" w:eastAsia="Times New Roman" w:hAnsi="Times New Roman" w:cs="Times New Roman"/>
+                <w:kern w:val="0"/>
+                <w:lang w:eastAsia="es-AR"/>
+                <w14:ligatures w14:val="none"/>
+              </w:rPr>
+              <w:t>módulo</w:t>
+            </w:r>
+            <w:r>
+              <w:rPr>
+                <w:rFonts w:ascii="Times New Roman" w:eastAsia="Times New Roman" w:hAnsi="Times New Roman" w:cs="Times New Roman"/>
+                <w:kern w:val="0"/>
+                <w:lang w:eastAsia="es-AR"/>
+                <w14:ligatures w14:val="none"/>
+              </w:rPr>
+              <w:t xml:space="preserve"> de carga</w:t>
+            </w:r>
+          </w:p>
+        </w:tc>
+        <w:tc>
+          <w:tcPr>
+            <w:tcW w:w="0" w:type="auto"/>
+            <w:vAlign w:val="center"/>
+          </w:tcPr>
+          <w:p>
+            <w:pPr>
+              <w:spacing w:after="0" w:line="240" w:lineRule="auto"/>
+              <w:rPr>
+                <w:rFonts w:ascii="Times New Roman" w:eastAsia="Times New Roman" w:hAnsi="Times New Roman" w:cs="Times New Roman"/>
+                <w:kern w:val="0"/>
+                <w:lang w:eastAsia="es-AR"/>
+                <w14:ligatures w14:val="none"/>
+              </w:rPr>
+            </w:pPr>
+            <w:r>
+              <w:rPr>
+                <w:rFonts w:ascii="Times New Roman" w:eastAsia="Times New Roman" w:hAnsi="Times New Roman" w:cs="Times New Roman"/>
+                <w:kern w:val="0"/>
+                <w:lang w:eastAsia="es-AR"/>
+                <w14:ligatures w14:val="none"/>
+              </w:rPr>
+              <w:t xml:space="preserve">Se esperaba alimentar la raspberry pi pico 2W con una batería Lipo </w:t>
+            </w:r>
+            <w:r>
+              <w:rPr>
+                <w:rFonts w:ascii="Times New Roman" w:eastAsia="Times New Roman" w:hAnsi="Times New Roman" w:cs="Times New Roman"/>
+                <w:kern w:val="0"/>
+                <w:lang w:eastAsia="es-AR"/>
+                <w14:ligatures w14:val="none"/>
+              </w:rPr>
+              <w:t xml:space="preserve">y un </w:t>
+            </w:r>
+            <w:r>
+              <w:rPr>
+                <w:rFonts w:ascii="Times New Roman" w:eastAsia="Times New Roman" w:hAnsi="Times New Roman" w:cs="Times New Roman"/>
+                <w:kern w:val="0"/>
+                <w:lang w:eastAsia="es-AR"/>
+                <w14:ligatures w14:val="none"/>
+              </w:rPr>
+              <w:t>módulo</w:t>
+            </w:r>
+            <w:r>
+              <w:rPr>
+                <w:rFonts w:ascii="Times New Roman" w:eastAsia="Times New Roman" w:hAnsi="Times New Roman" w:cs="Times New Roman"/>
+                <w:kern w:val="0"/>
+                <w:lang w:eastAsia="es-AR"/>
+                <w14:ligatures w14:val="none"/>
+              </w:rPr>
+              <w:t xml:space="preserve"> de carga. </w:t>
+            </w:r>
+          </w:p>
+        </w:tc>
+        <w:tc>
+          <w:tcPr>
+            <w:tcW w:w="0" w:type="auto"/>
+            <w:vAlign w:val="center"/>
+          </w:tcPr>
+          <w:p>
+            <w:pPr>
+              <w:spacing w:after="0" w:line="240" w:lineRule="auto"/>
+              <w:rPr>
+                <w:rFonts w:ascii="Times New Roman" w:eastAsia="Times New Roman" w:hAnsi="Times New Roman" w:cs="Times New Roman"/>
+                <w:kern w:val="0"/>
+                <w:lang w:eastAsia="es-AR"/>
+                <w14:ligatures w14:val="none"/>
+              </w:rPr>
+            </w:pPr>
+            <w:r>
+              <w:rPr>
+                <w:rFonts w:ascii="Times New Roman" w:eastAsia="Times New Roman" w:hAnsi="Times New Roman" w:cs="Times New Roman"/>
+                <w:kern w:val="0"/>
+                <w:lang w:eastAsia="es-AR"/>
+                <w14:ligatures w14:val="none"/>
+              </w:rPr>
+              <w:t>Lo que ocurrió fue que la batería Lipo alimentaba hasta 4,1V mientras que la pico necesitaba 5V. Al querer usar una batería de mayor voltaje, experimentamos una serie de falsos contactos en el modulo de carga y al final optamos por una batería portátil.</w:t>
+            </w:r>
           </w:p>
         </w:tc>
       </w:tr>
@@ -754,40 +765,178 @@
                 <w14:ligatures w14:val="none"/>
               </w:rPr>
             </w:pPr>
-          </w:p>
-        </w:tc>
-        <w:tc>
-          <w:tcPr>
-            <w:tcW w:w="0" w:type="auto"/>
-            <w:vAlign w:val="center"/>
-          </w:tcPr>
-          <w:p>
-            <w:pPr>
-              <w:spacing w:after="0" w:line="240" w:lineRule="auto"/>
-              <w:rPr>
-                <w:rFonts w:ascii="Times New Roman" w:eastAsia="Times New Roman" w:hAnsi="Times New Roman" w:cs="Times New Roman"/>
-                <w:kern w:val="0"/>
-                <w:lang w:eastAsia="es-AR"/>
-                <w14:ligatures w14:val="none"/>
-              </w:rPr>
-            </w:pPr>
-          </w:p>
-        </w:tc>
-        <w:tc>
-          <w:tcPr>
-            <w:tcW w:w="0" w:type="auto"/>
-            <w:vAlign w:val="center"/>
-          </w:tcPr>
-          <w:p>
-            <w:pPr>
-              <w:spacing w:after="0" w:line="240" w:lineRule="auto"/>
-              <w:rPr>
-                <w:rFonts w:ascii="Times New Roman" w:eastAsia="Times New Roman" w:hAnsi="Times New Roman" w:cs="Times New Roman"/>
-                <w:kern w:val="0"/>
-                <w:lang w:eastAsia="es-AR"/>
-                <w14:ligatures w14:val="none"/>
-              </w:rPr>
-            </w:pPr>
+            <w:r>
+              <w:rPr>
+                <w:rFonts w:ascii="Times New Roman" w:eastAsia="Times New Roman" w:hAnsi="Times New Roman" w:cs="Times New Roman"/>
+                <w:kern w:val="0"/>
+                <w:lang w:eastAsia="es-AR"/>
+                <w14:ligatures w14:val="none"/>
+              </w:rPr>
+              <w:t>Memoria limitada de la pico</w:t>
+            </w:r>
+          </w:p>
+        </w:tc>
+        <w:tc>
+          <w:tcPr>
+            <w:tcW w:w="0" w:type="auto"/>
+            <w:vAlign w:val="center"/>
+          </w:tcPr>
+          <w:p>
+            <w:pPr>
+              <w:spacing w:after="0" w:line="240" w:lineRule="auto"/>
+              <w:rPr>
+                <w:rFonts w:ascii="Times New Roman" w:eastAsia="Times New Roman" w:hAnsi="Times New Roman" w:cs="Times New Roman"/>
+                <w:kern w:val="0"/>
+                <w:lang w:eastAsia="es-AR"/>
+                <w14:ligatures w14:val="none"/>
+              </w:rPr>
+            </w:pPr>
+            <w:r>
+              <w:rPr>
+                <w:rFonts w:ascii="Times New Roman" w:eastAsia="Times New Roman" w:hAnsi="Times New Roman" w:cs="Times New Roman"/>
+                <w:kern w:val="0"/>
+                <w:lang w:eastAsia="es-AR"/>
+                <w14:ligatures w14:val="none"/>
+              </w:rPr>
+              <w:t>Se esperaba crearle un apartado web a la pico para que muestre los picos de tensión en tiempo real, tanto en el display como en la página que crearía en el momento.</w:t>
+            </w:r>
+          </w:p>
+        </w:tc>
+        <w:tc>
+          <w:tcPr>
+            <w:tcW w:w="0" w:type="auto"/>
+            <w:vAlign w:val="center"/>
+          </w:tcPr>
+          <w:p>
+            <w:pPr>
+              <w:spacing w:after="0" w:line="240" w:lineRule="auto"/>
+              <w:rPr>
+                <w:rFonts w:ascii="Times New Roman" w:eastAsia="Times New Roman" w:hAnsi="Times New Roman" w:cs="Times New Roman"/>
+                <w:kern w:val="0"/>
+                <w:lang w:eastAsia="es-AR"/>
+                <w14:ligatures w14:val="none"/>
+              </w:rPr>
+            </w:pPr>
+            <w:r>
+              <w:rPr>
+                <w:rFonts w:ascii="Times New Roman" w:eastAsia="Times New Roman" w:hAnsi="Times New Roman" w:cs="Times New Roman"/>
+                <w:kern w:val="0"/>
+                <w:lang w:eastAsia="es-AR"/>
+                <w14:ligatures w14:val="none"/>
+              </w:rPr>
+              <w:t xml:space="preserve">Hubo un problema y era que nuestra idea del apartado web era mostrar los picos de tensión, que los picos mayores a 1V se </w:t>
+            </w:r>
+            <w:r>
+              <w:rPr>
+                <w:rFonts w:ascii="Times New Roman" w:eastAsia="Times New Roman" w:hAnsi="Times New Roman" w:cs="Times New Roman"/>
+                <w:kern w:val="0"/>
+                <w:lang w:eastAsia="es-AR"/>
+                <w14:ligatures w14:val="none"/>
+              </w:rPr>
+              <w:t>congelen por un breve tiempo (para que la gente lo pueda ver) y agregar una grafica para que la gente vea de forma mas interactiva los picos de tensión que generaba. El grafico no lo pudimos hacer con buenas características o mas complejo (como especificaciones técnicas) por la limitada memoria que experimento la pi pico 2W.</w:t>
+            </w:r>
+          </w:p>
+        </w:tc>
+      </w:tr>
+      <w:tr>
+        <w:trPr>
+          <w:trHeight w:val="930"/>
+          <w:tblCellSpacing w:w="15" w:type="dxa"/>
+        </w:trPr>
+        <w:tc>
+          <w:tcPr>
+            <w:tcW w:w="0" w:type="auto"/>
+            <w:vAlign w:val="center"/>
+          </w:tcPr>
+          <w:p>
+            <w:pPr>
+              <w:spacing w:after="0" w:line="240" w:lineRule="auto"/>
+              <w:rPr>
+                <w:rFonts w:ascii="Times New Roman" w:eastAsia="Times New Roman" w:hAnsi="Times New Roman" w:cs="Times New Roman"/>
+                <w:kern w:val="0"/>
+                <w:lang w:eastAsia="es-AR"/>
+                <w14:ligatures w14:val="none"/>
+              </w:rPr>
+            </w:pPr>
+            <w:r>
+              <w:rPr>
+                <w:rFonts w:ascii="Times New Roman" w:eastAsia="Times New Roman" w:hAnsi="Times New Roman" w:cs="Times New Roman"/>
+                <w:kern w:val="0"/>
+                <w:lang w:eastAsia="es-AR"/>
+                <w14:ligatures w14:val="none"/>
+              </w:rPr>
+              <w:t>Presentar nuestro prototipo en las ONIET</w:t>
+            </w:r>
+          </w:p>
+        </w:tc>
+        <w:tc>
+          <w:tcPr>
+            <w:tcW w:w="0" w:type="auto"/>
+            <w:vAlign w:val="center"/>
+          </w:tcPr>
+          <w:p>
+            <w:pPr>
+              <w:spacing w:after="0" w:line="240" w:lineRule="auto"/>
+              <w:rPr>
+                <w:rFonts w:ascii="Times New Roman" w:eastAsia="Times New Roman" w:hAnsi="Times New Roman" w:cs="Times New Roman"/>
+                <w:kern w:val="0"/>
+                <w:lang w:eastAsia="es-AR"/>
+                <w14:ligatures w14:val="none"/>
+              </w:rPr>
+            </w:pPr>
+            <w:r>
+              <w:rPr>
+                <w:rFonts w:ascii="Times New Roman" w:eastAsia="Times New Roman" w:hAnsi="Times New Roman" w:cs="Times New Roman"/>
+                <w:kern w:val="0"/>
+                <w:lang w:eastAsia="es-AR"/>
+                <w14:ligatures w14:val="none"/>
+              </w:rPr>
+              <w:t>buscábamos</w:t>
+            </w:r>
+            <w:r>
+              <w:rPr>
+                <w:rFonts w:ascii="Times New Roman" w:eastAsia="Times New Roman" w:hAnsi="Times New Roman" w:cs="Times New Roman"/>
+                <w:kern w:val="0"/>
+                <w:lang w:eastAsia="es-AR"/>
+                <w14:ligatures w14:val="none"/>
+              </w:rPr>
+              <w:t xml:space="preserve"> poder presentar nuestro prototipo en las ONIET</w:t>
+            </w:r>
+          </w:p>
+        </w:tc>
+        <w:tc>
+          <w:tcPr>
+            <w:tcW w:w="0" w:type="auto"/>
+            <w:vAlign w:val="center"/>
+          </w:tcPr>
+          <w:p>
+            <w:pPr>
+              <w:spacing w:after="0" w:line="240" w:lineRule="auto"/>
+              <w:rPr>
+                <w:rFonts w:ascii="Times New Roman" w:eastAsia="Times New Roman" w:hAnsi="Times New Roman" w:cs="Times New Roman"/>
+                <w:kern w:val="0"/>
+                <w:lang w:eastAsia="es-AR"/>
+                <w14:ligatures w14:val="none"/>
+              </w:rPr>
+            </w:pPr>
+            <w:r>
+              <w:rPr>
+                <w:rFonts w:ascii="Times New Roman" w:eastAsia="Times New Roman" w:hAnsi="Times New Roman" w:cs="Times New Roman"/>
+                <w:kern w:val="0"/>
+                <w:lang w:eastAsia="es-AR"/>
+                <w14:ligatures w14:val="none"/>
+              </w:rPr>
+              <w:t>Debido a un problema de tiempos, no llegábamos preparados</w:t>
+            </w:r>
+            <w:r>
+              <w:rPr>
+                <w:rFonts w:ascii="Times New Roman" w:eastAsia="Times New Roman" w:hAnsi="Times New Roman" w:cs="Times New Roman"/>
+                <w:kern w:val="0"/>
+                <w:lang w:eastAsia="es-AR"/>
+                <w14:ligatures w14:val="none"/>
+              </w:rPr>
+              <w:t xml:space="preserve"> para presentar en optimas condiciones el prototipo para la exposición de las ONIET. Finalmente llegamos a exponer en condiciones para la feria anual del IMPA, pero a las ONIET no pudimos llegar.</w:t>
+            </w:r>
           </w:p>
         </w:tc>
       </w:tr>
@@ -810,96 +959,76 @@
                 <w14:ligatures w14:val="none"/>
               </w:rPr>
             </w:pPr>
-          </w:p>
-        </w:tc>
-        <w:tc>
-          <w:tcPr>
-            <w:tcW w:w="0" w:type="auto"/>
-            <w:vAlign w:val="center"/>
-          </w:tcPr>
-          <w:p>
-            <w:pPr>
-              <w:spacing w:after="0" w:line="240" w:lineRule="auto"/>
-              <w:rPr>
-                <w:rFonts w:ascii="Times New Roman" w:eastAsia="Times New Roman" w:hAnsi="Times New Roman" w:cs="Times New Roman"/>
-                <w:kern w:val="0"/>
-                <w:lang w:eastAsia="es-AR"/>
-                <w14:ligatures w14:val="none"/>
-              </w:rPr>
-            </w:pPr>
-          </w:p>
-        </w:tc>
-        <w:tc>
-          <w:tcPr>
-            <w:tcW w:w="0" w:type="auto"/>
-            <w:vAlign w:val="center"/>
-          </w:tcPr>
-          <w:p>
-            <w:pPr>
-              <w:spacing w:after="0" w:line="240" w:lineRule="auto"/>
-              <w:rPr>
-                <w:rFonts w:ascii="Times New Roman" w:eastAsia="Times New Roman" w:hAnsi="Times New Roman" w:cs="Times New Roman"/>
-                <w:kern w:val="0"/>
-                <w:lang w:eastAsia="es-AR"/>
-                <w14:ligatures w14:val="none"/>
-              </w:rPr>
-            </w:pPr>
-          </w:p>
-        </w:tc>
-      </w:tr>
-      <w:tr>
-        <w:trPr>
-          <w:tblCellSpacing w:w="15" w:type="dxa"/>
-        </w:trPr>
-        <w:tc>
-          <w:tcPr>
-            <w:tcW w:w="0" w:type="auto"/>
-            <w:vAlign w:val="center"/>
-          </w:tcPr>
-          <w:p>
-            <w:pPr>
-              <w:spacing w:after="0" w:line="240" w:lineRule="auto"/>
-              <w:rPr>
-                <w:rFonts w:ascii="Times New Roman" w:eastAsia="Times New Roman" w:hAnsi="Times New Roman" w:cs="Times New Roman"/>
-                <w:kern w:val="0"/>
-                <w:lang w:eastAsia="es-AR"/>
-                <w14:ligatures w14:val="none"/>
-              </w:rPr>
-            </w:pPr>
-          </w:p>
-        </w:tc>
-        <w:tc>
-          <w:tcPr>
-            <w:tcW w:w="0" w:type="auto"/>
-            <w:vAlign w:val="center"/>
-          </w:tcPr>
-          <w:p>
-            <w:pPr>
-              <w:spacing w:after="0" w:line="240" w:lineRule="auto"/>
-              <w:rPr>
-                <w:rFonts w:ascii="Times New Roman" w:eastAsia="Times New Roman" w:hAnsi="Times New Roman" w:cs="Times New Roman"/>
-                <w:kern w:val="0"/>
-                <w:lang w:eastAsia="es-AR"/>
-                <w14:ligatures w14:val="none"/>
-              </w:rPr>
-            </w:pPr>
-          </w:p>
-        </w:tc>
-        <w:tc>
-          <w:tcPr>
-            <w:tcW w:w="0" w:type="auto"/>
-            <w:vAlign w:val="center"/>
-          </w:tcPr>
-          <w:p>
-            <w:pPr>
-              <w:spacing w:after="0" w:line="240" w:lineRule="auto"/>
-              <w:rPr>
-                <w:rFonts w:ascii="Times New Roman" w:eastAsia="Times New Roman" w:hAnsi="Times New Roman" w:cs="Times New Roman"/>
-                <w:kern w:val="0"/>
-                <w:lang w:eastAsia="es-AR"/>
-                <w14:ligatures w14:val="none"/>
-              </w:rPr>
-            </w:pPr>
+            <w:r>
+              <w:rPr>
+                <w:rFonts w:ascii="Times New Roman" w:eastAsia="Times New Roman" w:hAnsi="Times New Roman" w:cs="Times New Roman"/>
+                <w:kern w:val="0"/>
+                <w:lang w:eastAsia="es-AR"/>
+                <w14:ligatures w14:val="none"/>
+              </w:rPr>
+              <w:t>Hacer mas baldosas</w:t>
+            </w:r>
+          </w:p>
+        </w:tc>
+        <w:tc>
+          <w:tcPr>
+            <w:tcW w:w="0" w:type="auto"/>
+            <w:vAlign w:val="center"/>
+          </w:tcPr>
+          <w:p>
+            <w:pPr>
+              <w:spacing w:after="0" w:line="240" w:lineRule="auto"/>
+              <w:rPr>
+                <w:rFonts w:ascii="Times New Roman" w:eastAsia="Times New Roman" w:hAnsi="Times New Roman" w:cs="Times New Roman"/>
+                <w:kern w:val="0"/>
+                <w:lang w:eastAsia="es-AR"/>
+                <w14:ligatures w14:val="none"/>
+              </w:rPr>
+            </w:pPr>
+            <w:r>
+              <w:rPr>
+                <w:rFonts w:ascii="Times New Roman" w:eastAsia="Times New Roman" w:hAnsi="Times New Roman" w:cs="Times New Roman"/>
+                <w:kern w:val="0"/>
+                <w:lang w:eastAsia="es-AR"/>
+                <w14:ligatures w14:val="none"/>
+              </w:rPr>
+              <w:t>Hacer mas baldosas para poder cargar el cartel de salida de emergencias</w:t>
+            </w:r>
+          </w:p>
+        </w:tc>
+        <w:tc>
+          <w:tcPr>
+            <w:tcW w:w="0" w:type="auto"/>
+            <w:vAlign w:val="center"/>
+          </w:tcPr>
+          <w:p>
+            <w:pPr>
+              <w:spacing w:after="0" w:line="240" w:lineRule="auto"/>
+              <w:rPr>
+                <w:rFonts w:ascii="Times New Roman" w:eastAsia="Times New Roman" w:hAnsi="Times New Roman" w:cs="Times New Roman"/>
+                <w:kern w:val="0"/>
+                <w:lang w:eastAsia="es-AR"/>
+                <w14:ligatures w14:val="none"/>
+              </w:rPr>
+            </w:pPr>
+            <w:r>
+              <w:rPr>
+                <w:rFonts w:ascii="Times New Roman" w:eastAsia="Times New Roman" w:hAnsi="Times New Roman" w:cs="Times New Roman"/>
+                <w:kern w:val="0"/>
+                <w:lang w:eastAsia="es-AR"/>
+                <w14:ligatures w14:val="none"/>
+              </w:rPr>
+              <w:t xml:space="preserve">El objetivo inicial era mostrar </w:t>
+            </w:r>
+            <w:r>
+              <w:rPr>
+                <w:rFonts w:ascii="Times New Roman" w:eastAsia="Times New Roman" w:hAnsi="Times New Roman" w:cs="Times New Roman"/>
+                <w:kern w:val="0"/>
+                <w:lang w:eastAsia="es-AR"/>
+                <w14:ligatures w14:val="none"/>
+              </w:rPr>
+              <w:t>el cartel de salida de emergencias prendido por la carga de energía proveniente de las baldosas, sin embargo, requeríamos de una cantidad mayor de baldosas para cumplir dicho objetivo. Finalmente decidimos únicamente mostrar los picos de tensión generados.</w:t>
+            </w:r>
           </w:p>
         </w:tc>
       </w:tr>
@@ -1810,6 +1939,7 @@
   <w:style w:type="character" w:default="1" w:styleId="Fuentedeprrafopredeter">
     <w:name w:val="Default Paragraph Font"/>
     <w:uiPriority w:val="1"/>
+    <w:semiHidden/>
     <w:unhideWhenUsed/>
   </w:style>
   <w:style w:type="table" w:default="1" w:styleId="Tablanormal">

</xml_diff>